<commit_message>
Before changing to copy each time of template word file
</commit_message>
<xml_diff>
--- a/1.docx
+++ b/1.docx
@@ -4,39 +4,121 @@
   <w:body>
     <w:p>
       <w:r>
-        <w:t>1--------------------------@</w:t>
-      </w:r>
-      <w:proofErr w:type="spellStart"/>
-      <w:r>
-        <w:t>sosi</w:t>
-      </w:r>
-      <w:proofErr w:type="spellEnd"/>
+        <w:rPr>
+          <w:b/>
+        </w:rPr>
+        <w:t>ФИО</w:t>
+      </w:r>
+      <w:r>
+        <w:t xml:space="preserve"> </w:t>
+      </w:r>
       <w:r>
         <w:t>@</w:t>
+      </w:r>
+      <w:r>
+        <w:t>имя</w:t>
+      </w:r>
+      <w:proofErr w:type="gramStart"/>
+      <w:r>
+        <w:t>@</w:t>
+      </w:r>
+      <w:r>
+        <w:t xml:space="preserve">  хочет</w:t>
+      </w:r>
+      <w:proofErr w:type="gramEnd"/>
+      <w:r>
+        <w:t xml:space="preserve"> твои деньги и жену</w:t>
       </w:r>
     </w:p>
     <w:p>
-      <w:r>
-        <w:t>2___________________________---------------------------------------------------------------------------------------------------------</w:t>
-      </w:r>
-      <w:r>
-        <w:tab/>
-      </w:r>
-      <w:r>
-        <w:tab/>
-      </w:r>
-      <w:r>
-        <w:tab/>
-        <w:t>----</w:t>
-      </w:r>
-      <w:r>
-        <w:tab/>
-      </w:r>
-      <w:r>
-        <w:tab/>
-      </w:r>
-      <w:r>
-        <w:tab/>
+      <w:pPr>
+        <w:rPr>
+          <w:u w:val="single"/>
+        </w:rPr>
+      </w:pPr>
+      <w:r>
+        <w:rPr>
+          <w:u w:val="single"/>
+        </w:rPr>
+        <w:t>Далее, он же @имя@ заберёт твой дом и деньги из банка</w:t>
+      </w:r>
+    </w:p>
+    <w:p>
+      <w:r>
+        <w:rPr>
+          <w:b/>
+          <w:noProof/>
+          <w:lang w:eastAsia="ru-RU"/>
+        </w:rPr>
+        <mc:AlternateContent>
+          <mc:Choice Requires="wps">
+            <w:drawing>
+              <wp:anchor distT="0" distB="0" distL="114300" distR="114300" simplePos="0" relativeHeight="251659264" behindDoc="0" locked="0" layoutInCell="1" allowOverlap="1" wp14:anchorId="775FCE2E" wp14:editId="3175A39D">
+                <wp:simplePos x="0" y="0"/>
+                <wp:positionH relativeFrom="column">
+                  <wp:posOffset>24765</wp:posOffset>
+                </wp:positionH>
+                <wp:positionV relativeFrom="paragraph">
+                  <wp:posOffset>118110</wp:posOffset>
+                </wp:positionV>
+                <wp:extent cx="3261360" cy="601980"/>
+                <wp:effectExtent l="0" t="0" r="15240" b="26670"/>
+                <wp:wrapNone/>
+                <wp:docPr id="1" name="Прямоугольник 1"/>
+                <wp:cNvGraphicFramePr/>
+                <a:graphic xmlns:a="http://schemas.openxmlformats.org/drawingml/2006/main">
+                  <a:graphicData uri="http://schemas.microsoft.com/office/word/2010/wordprocessingShape">
+                    <wps:wsp>
+                      <wps:cNvSpPr/>
+                      <wps:spPr>
+                        <a:xfrm>
+                          <a:off x="0" y="0"/>
+                          <a:ext cx="3261360" cy="601980"/>
+                        </a:xfrm>
+                        <a:prstGeom prst="rect">
+                          <a:avLst/>
+                        </a:prstGeom>
+                      </wps:spPr>
+                      <wps:style>
+                        <a:lnRef idx="2">
+                          <a:schemeClr val="accent1">
+                            <a:shade val="50000"/>
+                          </a:schemeClr>
+                        </a:lnRef>
+                        <a:fillRef idx="1">
+                          <a:schemeClr val="accent1"/>
+                        </a:fillRef>
+                        <a:effectRef idx="0">
+                          <a:schemeClr val="accent1"/>
+                        </a:effectRef>
+                        <a:fontRef idx="minor">
+                          <a:schemeClr val="lt1"/>
+                        </a:fontRef>
+                      </wps:style>
+                      <wps:bodyPr rot="0" spcFirstLastPara="0" vertOverflow="overflow" horzOverflow="overflow" vert="horz" wrap="square" lIns="91440" tIns="45720" rIns="91440" bIns="45720" numCol="1" spcCol="0" rtlCol="0" fromWordArt="0" anchor="ctr" anchorCtr="0" forceAA="0" compatLnSpc="1">
+                        <a:prstTxWarp prst="textNoShape">
+                          <a:avLst/>
+                        </a:prstTxWarp>
+                        <a:noAutofit/>
+                      </wps:bodyPr>
+                    </wps:wsp>
+                  </a:graphicData>
+                </a:graphic>
+                <wp14:sizeRelH relativeFrom="margin">
+                  <wp14:pctWidth>0</wp14:pctWidth>
+                </wp14:sizeRelH>
+                <wp14:sizeRelV relativeFrom="margin">
+                  <wp14:pctHeight>0</wp14:pctHeight>
+                </wp14:sizeRelV>
+              </wp:anchor>
+            </w:drawing>
+          </mc:Choice>
+          <mc:Fallback>
+            <w:pict>
+              <v:rect w14:anchorId="4F61E103" id="Прямоугольник 1" o:spid="_x0000_s1026" style="position:absolute;margin-left:1.95pt;margin-top:9.3pt;width:256.8pt;height:47.4pt;z-index:251659264;visibility:visible;mso-wrap-style:square;mso-width-percent:0;mso-height-percent:0;mso-wrap-distance-left:9pt;mso-wrap-distance-top:0;mso-wrap-distance-right:9pt;mso-wrap-distance-bottom:0;mso-position-horizontal:absolute;mso-position-horizontal-relative:text;mso-position-vertical:absolute;mso-position-vertical-relative:text;mso-width-percent:0;mso-height-percent:0;mso-width-relative:margin;mso-height-relative:margin;v-text-anchor:middle" o:gfxdata="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" fillcolor="#5b9bd5 [3204]" strokecolor="#1f4d78 [1604]" strokeweight="1pt"/>
+            </w:pict>
+          </mc:Fallback>
+        </mc:AlternateContent>
       </w:r>
     </w:p>
     <w:p/>
@@ -44,66 +126,146 @@
     <w:p>
       <w:r>
         <w:rPr>
-          <w:lang w:val="en-US"/>
+          <w:sz w:val="40"/>
+          <w:szCs w:val="40"/>
         </w:rPr>
+        <w:t>На а сейчас</w:t>
+      </w:r>
+      <w:r>
+        <w:t xml:space="preserve"> </w:t>
+      </w:r>
+      <w:r>
+        <w:rPr>
+          <w:rStyle w:val="10"/>
+        </w:rPr>
+        <w:t>он живёт по адресу</w:t>
+      </w:r>
+      <w:r>
+        <w:t xml:space="preserve"> </w:t>
+      </w:r>
+      <w:r>
         <w:t>@</w:t>
       </w:r>
       <w:r>
         <w:t>адрес</w:t>
       </w:r>
-      <w:r>
-        <w:rPr>
-          <w:lang w:val="en-US"/>
-        </w:rPr>
+      <w:proofErr w:type="gramStart"/>
+      <w:r>
         <w:t>@</w:t>
       </w:r>
-      <w:bookmarkStart w:id="0" w:name="_GoBack"/>
-      <w:bookmarkEnd w:id="0"/>
-      <w:r>
-        <w:tab/>
-        <w:t>-</w:t>
-      </w:r>
-      <w:r>
-        <w:tab/>
-        <w:t>-</w:t>
-      </w:r>
-      <w:r>
-        <w:tab/>
-      </w:r>
-    </w:p>
-    <w:p>
-      <w:r>
-        <w:t>-</w:t>
-      </w:r>
-      <w:r>
-        <w:tab/>
-      </w:r>
-    </w:p>
-    <w:p>
-      <w:r>
-        <w:tab/>
-      </w:r>
-    </w:p>
-    <w:p>
-      <w:r>
-        <w:tab/>
-      </w:r>
-      <w:r>
-        <w:tab/>
-        <w:t>@sosi2@22222223123sadd2@sosi3@------------</w:t>
+      <w:r>
+        <w:t xml:space="preserve"> .</w:t>
+      </w:r>
+      <w:proofErr w:type="gramEnd"/>
+      <w:r>
+        <w:t xml:space="preserve"> Его зовут </w:t>
+      </w:r>
+      <w:r>
+        <w:t>@</w:t>
+      </w:r>
+      <w:r>
+        <w:t>имя</w:t>
+      </w:r>
+      <w:r>
+        <w:t>@</w:t>
       </w:r>
     </w:p>
     <w:p>
       <w:pPr>
-        <w:pBdr>
-          <w:top w:val="single" w:sz="6" w:space="1" w:color="auto"/>
-          <w:bottom w:val="single" w:sz="6" w:space="1" w:color="auto"/>
-        </w:pBdr>
+        <w:pStyle w:val="a3"/>
+        <w:numPr>
+          <w:ilvl w:val="0"/>
+          <w:numId w:val="1"/>
+        </w:numPr>
       </w:pPr>
+      <w:r>
+        <w:t xml:space="preserve">Позвонить ему можно по телефону </w:t>
+      </w:r>
+      <w:r>
+        <w:t>@</w:t>
+      </w:r>
+      <w:r>
+        <w:t>Телефон</w:t>
+      </w:r>
+      <w:r>
+        <w:t>@</w:t>
+      </w:r>
     </w:p>
     <w:p>
       <w:r>
-        <w:t>-</w:t>
+        <w:rPr>
+          <w:b/>
+          <w:i/>
+          <w:strike/>
+          <w:u w:val="single"/>
+        </w:rPr>
+        <w:t xml:space="preserve">Задолженность </w:t>
+      </w:r>
+      <w:r>
+        <w:t>составляет @Сумма задолженности, руб.@</w:t>
+      </w:r>
+    </w:p>
+    <w:p>
+      <w:bookmarkStart w:id="0" w:name="_GoBack"/>
+      <w:r>
+        <w:rPr>
+          <w:noProof/>
+          <w:lang w:eastAsia="ru-RU"/>
+        </w:rPr>
+        <w:lastRenderedPageBreak/>
+        <w:drawing>
+          <wp:inline distT="0" distB="0" distL="0" distR="0">
+            <wp:extent cx="5940425" cy="8681085"/>
+            <wp:effectExtent l="0" t="0" r="3175" b="5715"/>
+            <wp:docPr id="3" name="Рисунок 3"/>
+            <wp:cNvGraphicFramePr>
+              <a:graphicFrameLocks xmlns:a="http://schemas.openxmlformats.org/drawingml/2006/main" noChangeAspect="1"/>
+            </wp:cNvGraphicFramePr>
+            <a:graphic xmlns:a="http://schemas.openxmlformats.org/drawingml/2006/main">
+              <a:graphicData uri="http://schemas.openxmlformats.org/drawingml/2006/picture">
+                <pic:pic xmlns:pic="http://schemas.openxmlformats.org/drawingml/2006/picture">
+                  <pic:nvPicPr>
+                    <pic:cNvPr id="3" name="h-LqkUYsKtE.jpg"/>
+                    <pic:cNvPicPr/>
+                  </pic:nvPicPr>
+                  <pic:blipFill>
+                    <a:blip r:embed="rId6">
+                      <a:extLst>
+                        <a:ext uri="{28A0092B-C50C-407E-A947-70E740481C1C}">
+                          <a14:useLocalDpi xmlns:a14="http://schemas.microsoft.com/office/drawing/2010/main" val="0"/>
+                        </a:ext>
+                      </a:extLst>
+                    </a:blip>
+                    <a:stretch>
+                      <a:fillRect/>
+                    </a:stretch>
+                  </pic:blipFill>
+                  <pic:spPr>
+                    <a:xfrm>
+                      <a:off x="0" y="0"/>
+                      <a:ext cx="5940425" cy="8681085"/>
+                    </a:xfrm>
+                    <a:prstGeom prst="rect">
+                      <a:avLst/>
+                    </a:prstGeom>
+                  </pic:spPr>
+                </pic:pic>
+              </a:graphicData>
+            </a:graphic>
+          </wp:inline>
+        </w:drawing>
+      </w:r>
+      <w:bookmarkEnd w:id="0"/>
+    </w:p>
+    <w:p>
+      <w:r>
+        <w:t>@</w:t>
+      </w:r>
+      <w:r>
+        <w:t>адрес</w:t>
+      </w:r>
+      <w:r>
+        <w:t>@</w:t>
       </w:r>
     </w:p>
     <w:sectPr>
@@ -114,6 +276,127 @@
     </w:sectPr>
   </w:body>
 </w:document>
+</file>
+
+<file path=word/numbering.xml><?xml version="1.0" encoding="utf-8"?>
+<w:numbering xmlns:wpc="http://schemas.microsoft.com/office/word/2010/wordprocessingCanvas" xmlns:cx="http://schemas.microsoft.com/office/drawing/2014/chartex" xmlns:mc="http://schemas.openxmlformats.org/markup-compatibility/2006" xmlns:o="urn:schemas-microsoft-com:office:office" xmlns:r="http://schemas.openxmlformats.org/officeDocument/2006/relationships" xmlns:m="http://schemas.openxmlformats.org/officeDocument/2006/math" xmlns:v="urn:schemas-microsoft-com:vml" xmlns:wp14="http://schemas.microsoft.com/office/word/2010/wordprocessingDrawing" xmlns:wp="http://schemas.openxmlformats.org/drawingml/2006/wordprocessingDrawing" xmlns:w10="urn:schemas-microsoft-com:office:word" xmlns:w="http://schemas.openxmlformats.org/wordprocessingml/2006/main" xmlns:w14="http://schemas.microsoft.com/office/word/2010/wordml" xmlns:w15="http://schemas.microsoft.com/office/word/2012/wordml" xmlns:w16se="http://schemas.microsoft.com/office/word/2015/wordml/symex" xmlns:wpg="http://schemas.microsoft.com/office/word/2010/wordprocessingGroup" xmlns:wpi="http://schemas.microsoft.com/office/word/2010/wordprocessingInk" xmlns:wne="http://schemas.microsoft.com/office/word/2006/wordml" xmlns:wps="http://schemas.microsoft.com/office/word/2010/wordprocessingShape" mc:Ignorable="w14 w15 w16se wp14">
+  <w:abstractNum w:abstractNumId="0" w15:restartNumberingAfterBreak="0">
+    <w:nsid w:val="16F15094"/>
+    <w:multiLevelType w:val="hybridMultilevel"/>
+    <w:tmpl w:val="2264CC48"/>
+    <w:lvl w:ilvl="0" w:tplc="04190001">
+      <w:start w:val="1"/>
+      <w:numFmt w:val="bullet"/>
+      <w:lvlText w:val=""/>
+      <w:lvlJc w:val="left"/>
+      <w:pPr>
+        <w:ind w:left="720" w:hanging="360"/>
+      </w:pPr>
+      <w:rPr>
+        <w:rFonts w:ascii="Symbol" w:hAnsi="Symbol" w:hint="default"/>
+      </w:rPr>
+    </w:lvl>
+    <w:lvl w:ilvl="1" w:tplc="04190003" w:tentative="1">
+      <w:start w:val="1"/>
+      <w:numFmt w:val="bullet"/>
+      <w:lvlText w:val="o"/>
+      <w:lvlJc w:val="left"/>
+      <w:pPr>
+        <w:ind w:left="1440" w:hanging="360"/>
+      </w:pPr>
+      <w:rPr>
+        <w:rFonts w:ascii="Courier New" w:hAnsi="Courier New" w:cs="Courier New" w:hint="default"/>
+      </w:rPr>
+    </w:lvl>
+    <w:lvl w:ilvl="2" w:tplc="04190005" w:tentative="1">
+      <w:start w:val="1"/>
+      <w:numFmt w:val="bullet"/>
+      <w:lvlText w:val=""/>
+      <w:lvlJc w:val="left"/>
+      <w:pPr>
+        <w:ind w:left="2160" w:hanging="360"/>
+      </w:pPr>
+      <w:rPr>
+        <w:rFonts w:ascii="Wingdings" w:hAnsi="Wingdings" w:hint="default"/>
+      </w:rPr>
+    </w:lvl>
+    <w:lvl w:ilvl="3" w:tplc="04190001" w:tentative="1">
+      <w:start w:val="1"/>
+      <w:numFmt w:val="bullet"/>
+      <w:lvlText w:val=""/>
+      <w:lvlJc w:val="left"/>
+      <w:pPr>
+        <w:ind w:left="2880" w:hanging="360"/>
+      </w:pPr>
+      <w:rPr>
+        <w:rFonts w:ascii="Symbol" w:hAnsi="Symbol" w:hint="default"/>
+      </w:rPr>
+    </w:lvl>
+    <w:lvl w:ilvl="4" w:tplc="04190003" w:tentative="1">
+      <w:start w:val="1"/>
+      <w:numFmt w:val="bullet"/>
+      <w:lvlText w:val="o"/>
+      <w:lvlJc w:val="left"/>
+      <w:pPr>
+        <w:ind w:left="3600" w:hanging="360"/>
+      </w:pPr>
+      <w:rPr>
+        <w:rFonts w:ascii="Courier New" w:hAnsi="Courier New" w:cs="Courier New" w:hint="default"/>
+      </w:rPr>
+    </w:lvl>
+    <w:lvl w:ilvl="5" w:tplc="04190005" w:tentative="1">
+      <w:start w:val="1"/>
+      <w:numFmt w:val="bullet"/>
+      <w:lvlText w:val=""/>
+      <w:lvlJc w:val="left"/>
+      <w:pPr>
+        <w:ind w:left="4320" w:hanging="360"/>
+      </w:pPr>
+      <w:rPr>
+        <w:rFonts w:ascii="Wingdings" w:hAnsi="Wingdings" w:hint="default"/>
+      </w:rPr>
+    </w:lvl>
+    <w:lvl w:ilvl="6" w:tplc="04190001" w:tentative="1">
+      <w:start w:val="1"/>
+      <w:numFmt w:val="bullet"/>
+      <w:lvlText w:val=""/>
+      <w:lvlJc w:val="left"/>
+      <w:pPr>
+        <w:ind w:left="5040" w:hanging="360"/>
+      </w:pPr>
+      <w:rPr>
+        <w:rFonts w:ascii="Symbol" w:hAnsi="Symbol" w:hint="default"/>
+      </w:rPr>
+    </w:lvl>
+    <w:lvl w:ilvl="7" w:tplc="04190003" w:tentative="1">
+      <w:start w:val="1"/>
+      <w:numFmt w:val="bullet"/>
+      <w:lvlText w:val="o"/>
+      <w:lvlJc w:val="left"/>
+      <w:pPr>
+        <w:ind w:left="5760" w:hanging="360"/>
+      </w:pPr>
+      <w:rPr>
+        <w:rFonts w:ascii="Courier New" w:hAnsi="Courier New" w:cs="Courier New" w:hint="default"/>
+      </w:rPr>
+    </w:lvl>
+    <w:lvl w:ilvl="8" w:tplc="04190005" w:tentative="1">
+      <w:start w:val="1"/>
+      <w:numFmt w:val="bullet"/>
+      <w:lvlText w:val=""/>
+      <w:lvlJc w:val="left"/>
+      <w:pPr>
+        <w:ind w:left="6480" w:hanging="360"/>
+      </w:pPr>
+      <w:rPr>
+        <w:rFonts w:ascii="Wingdings" w:hAnsi="Wingdings" w:hint="default"/>
+      </w:rPr>
+    </w:lvl>
+  </w:abstractNum>
+  <w:num w:numId="1">
+    <w:abstractNumId w:val="0"/>
+  </w:num>
+</w:numbering>
 </file>
 
 <file path=word/styles.xml><?xml version="1.0" encoding="utf-8"?>
@@ -510,6 +793,27 @@
     <w:name w:val="Normal"/>
     <w:qFormat/>
   </w:style>
+  <w:style w:type="paragraph" w:styleId="1">
+    <w:name w:val="heading 1"/>
+    <w:basedOn w:val="a"/>
+    <w:next w:val="a"/>
+    <w:link w:val="10"/>
+    <w:uiPriority w:val="9"/>
+    <w:qFormat/>
+    <w:rsid w:val="00023914"/>
+    <w:pPr>
+      <w:keepNext/>
+      <w:keepLines/>
+      <w:spacing w:before="240" w:after="0"/>
+      <w:outlineLvl w:val="0"/>
+    </w:pPr>
+    <w:rPr>
+      <w:rFonts w:asciiTheme="majorHAnsi" w:eastAsiaTheme="majorEastAsia" w:hAnsiTheme="majorHAnsi" w:cstheme="majorBidi"/>
+      <w:color w:val="2E74B5" w:themeColor="accent1" w:themeShade="BF"/>
+      <w:sz w:val="32"/>
+      <w:szCs w:val="32"/>
+    </w:rPr>
+  </w:style>
   <w:style w:type="character" w:default="1" w:styleId="a0">
     <w:name w:val="Default Paragraph Font"/>
     <w:uiPriority w:val="1"/>
@@ -536,6 +840,30 @@
     <w:uiPriority w:val="99"/>
     <w:semiHidden/>
     <w:unhideWhenUsed/>
+  </w:style>
+  <w:style w:type="character" w:customStyle="1" w:styleId="10">
+    <w:name w:val="Заголовок 1 Знак"/>
+    <w:basedOn w:val="a0"/>
+    <w:link w:val="1"/>
+    <w:uiPriority w:val="9"/>
+    <w:rsid w:val="00023914"/>
+    <w:rPr>
+      <w:rFonts w:asciiTheme="majorHAnsi" w:eastAsiaTheme="majorEastAsia" w:hAnsiTheme="majorHAnsi" w:cstheme="majorBidi"/>
+      <w:color w:val="2E74B5" w:themeColor="accent1" w:themeShade="BF"/>
+      <w:sz w:val="32"/>
+      <w:szCs w:val="32"/>
+    </w:rPr>
+  </w:style>
+  <w:style w:type="paragraph" w:styleId="a3">
+    <w:name w:val="List Paragraph"/>
+    <w:basedOn w:val="a"/>
+    <w:uiPriority w:val="34"/>
+    <w:qFormat/>
+    <w:rsid w:val="00023914"/>
+    <w:pPr>
+      <w:ind w:left="720"/>
+      <w:contextualSpacing/>
+    </w:pPr>
   </w:style>
 </w:styles>
 </file>
@@ -806,7 +1134,7 @@
 </file>
 
 <file path=customXml/itemProps1.xml><?xml version="1.0" encoding="utf-8"?>
-<ds:datastoreItem xmlns:ds="http://schemas.openxmlformats.org/officeDocument/2006/customXml" ds:itemID="{A666D640-F7BF-4A85-AD41-B5C5D957646D}">
+<ds:datastoreItem xmlns:ds="http://schemas.openxmlformats.org/officeDocument/2006/customXml" ds:itemID="{6F71A08B-CBA2-49B0-B396-E58F781B9F17}">
   <ds:schemaRefs>
     <ds:schemaRef ds:uri="http://schemas.openxmlformats.org/officeDocument/2006/bibliography"/>
   </ds:schemaRefs>

</xml_diff>